<commit_message>
final touches to Supplement r3
</commit_message>
<xml_diff>
--- a/paper/Pop_Subs_Rates_MBE_revision_r01_bfv.docx
+++ b/paper/Pop_Subs_Rates_MBE_revision_r01_bfv.docx
@@ -9395,15 +9395,7 @@
         <w:rPr>
           <w:rFonts w:ascii="Times" w:hAnsi="Times" w:cs="Arial"/>
         </w:rPr>
-        <w:t>, although more wor</w:t>
-      </w:r>
-      <w:bookmarkStart w:id="0" w:name="_GoBack"/>
-      <w:bookmarkEnd w:id="0"/>
-      <w:r>
-        <w:rPr>
-          <w:rFonts w:ascii="Times" w:hAnsi="Times" w:cs="Arial"/>
-        </w:rPr>
-        <w:t xml:space="preserve">k remains to be done to understand the natures of these variations. </w:t>
+        <w:t xml:space="preserve">, although more work remains to be done to understand the natures of these variations. </w:t>
       </w:r>
     </w:p>
     <w:p>
@@ -9414,7 +9406,6 @@
           <w:rFonts w:ascii="Times" w:hAnsi="Times" w:cs="Arial"/>
         </w:rPr>
       </w:pPr>
-      <w:commentRangeStart w:id="1"/>
       <w:r>
         <w:rPr>
           <w:rFonts w:ascii="Times" w:hAnsi="Times" w:cs="Arial"/>
@@ -9478,13 +9469,6 @@
         </w:rPr>
         <w:t xml:space="preserve"> </w:t>
       </w:r>
-      <w:commentRangeEnd w:id="1"/>
-      <w:r>
-        <w:rPr>
-          <w:rStyle w:val="CommentReference"/>
-        </w:rPr>
-        <w:commentReference w:id="1"/>
-      </w:r>
       <w:r>
         <w:rPr>
           <w:rFonts w:ascii="Times" w:hAnsi="Times" w:cs="Arial"/>
@@ -9520,7 +9504,21 @@
           <w:rFonts w:ascii="Times" w:hAnsi="Times" w:cs="Arial"/>
           <w:b/>
         </w:rPr>
-        <w:t xml:space="preserve">Supplementary Figures </w:t>
+        <w:t>Supplementary Fig</w:t>
+      </w:r>
+      <w:r>
+        <w:rPr>
+          <w:rFonts w:ascii="Times" w:hAnsi="Times" w:cs="Arial"/>
+          <w:b/>
+        </w:rPr>
+        <w:t>.</w:t>
+      </w:r>
+      <w:r>
+        <w:rPr>
+          <w:rFonts w:ascii="Times" w:hAnsi="Times" w:cs="Arial"/>
+          <w:b/>
+        </w:rPr>
+        <w:t xml:space="preserve"> </w:t>
       </w:r>
       <w:r>
         <w:rPr>
@@ -10061,6 +10059,8 @@
         </w:rPr>
         <w:t xml:space="preserve">To this end, we </w:t>
       </w:r>
+      <w:bookmarkStart w:id="0" w:name="_GoBack"/>
+      <w:bookmarkEnd w:id="0"/>
       <w:r>
         <w:rPr>
           <w:rFonts w:ascii="Times" w:hAnsi="Times" w:cs="Arial"/>
@@ -10325,25 +10325,11 @@
         </w:rPr>
         <w:t xml:space="preserve"> </w:t>
       </w:r>
-      <w:commentRangeStart w:id="2"/>
-      <w:r>
-        <w:rPr>
-          <w:rFonts w:ascii="Times" w:hAnsi="Times" w:cs="Arial"/>
-        </w:rPr>
-        <w:t xml:space="preserve">matched case II </w:t>
-      </w:r>
-      <w:commentRangeEnd w:id="2"/>
-      <w:r>
-        <w:rPr>
-          <w:rStyle w:val="CommentReference"/>
-        </w:rPr>
-        <w:commentReference w:id="2"/>
-      </w:r>
-      <w:r>
-        <w:rPr>
-          <w:rFonts w:ascii="Times" w:hAnsi="Times" w:cs="Arial"/>
-        </w:rPr>
-        <w:t>(</w:t>
+      <w:r>
+        <w:rPr>
+          <w:rFonts w:ascii="Times" w:hAnsi="Times" w:cs="Arial"/>
+        </w:rPr>
+        <w:t>matched case II (</w:t>
       </w:r>
       <w:r>
         <w:rPr>
@@ -10370,14 +10356,14 @@
           <w:rFonts w:ascii="Times" w:hAnsi="Times" w:cs="Arial"/>
           <w:b/>
         </w:rPr>
-        <w:t>Fig. 4-</w:t>
-      </w:r>
-      <w:r>
-        <w:rPr>
-          <w:rFonts w:ascii="Times" w:hAnsi="Times" w:cs="Arial"/>
-          <w:b/>
-        </w:rPr>
-        <w:t>5</w:t>
+        <w:t xml:space="preserve">Fig. </w:t>
+      </w:r>
+      <w:r>
+        <w:rPr>
+          <w:rFonts w:ascii="Times" w:hAnsi="Times" w:cs="Arial"/>
+          <w:b/>
+        </w:rPr>
+        <w:t>9-10</w:t>
       </w:r>
       <w:r>
         <w:rPr>
@@ -10678,7 +10664,14 @@
           <w:rFonts w:ascii="Times" w:hAnsi="Times" w:cs="Arial"/>
           <w:b/>
         </w:rPr>
-        <w:t>y Fig. 7</w:t>
+        <w:t xml:space="preserve">y Fig. </w:t>
+      </w:r>
+      <w:r>
+        <w:rPr>
+          <w:rFonts w:ascii="Times" w:hAnsi="Times" w:cs="Arial"/>
+          <w:b/>
+        </w:rPr>
+        <w:t>11</w:t>
       </w:r>
       <w:r>
         <w:rPr>
@@ -12800,15 +12793,47 @@
         <w:rPr>
           <w:rFonts w:ascii="Times" w:hAnsi="Times" w:cs="Arial"/>
         </w:rPr>
-        <w:t xml:space="preserve"> = 0.014), and that the pattern of relative enrichment and depletion in SGDP resembles that in 1,000 genomes (</w:t>
-      </w:r>
-      <w:r>
-        <w:rPr>
-          <w:rFonts w:ascii="Times" w:hAnsi="Times" w:cs="Arial"/>
-          <w:b/>
-          <w:highlight w:val="yellow"/>
-        </w:rPr>
-        <w:t>Supplementary Figure X</w:t>
+        <w:t xml:space="preserve"> = 0.014), and that the pattern of relative enrichment and depletion in SGDP</w:t>
+      </w:r>
+      <w:r>
+        <w:rPr>
+          <w:rFonts w:ascii="Times" w:hAnsi="Times" w:cs="Arial"/>
+        </w:rPr>
+        <w:t xml:space="preserve"> somewhat</w:t>
+      </w:r>
+      <w:r>
+        <w:rPr>
+          <w:rFonts w:ascii="Times" w:hAnsi="Times" w:cs="Arial"/>
+        </w:rPr>
+        <w:t xml:space="preserve"> resembles that in 1,000 genomes (</w:t>
+      </w:r>
+      <w:r>
+        <w:rPr>
+          <w:rFonts w:ascii="Times" w:hAnsi="Times" w:cs="Arial"/>
+          <w:b/>
+        </w:rPr>
+        <w:t>Supplementary Fig</w:t>
+      </w:r>
+      <w:r>
+        <w:rPr>
+          <w:rFonts w:ascii="Times" w:hAnsi="Times" w:cs="Arial"/>
+          <w:b/>
+        </w:rPr>
+        <w:t>.</w:t>
+      </w:r>
+      <w:r>
+        <w:rPr>
+          <w:rFonts w:ascii="Times" w:hAnsi="Times" w:cs="Arial"/>
+          <w:b/>
+        </w:rPr>
+        <w:t xml:space="preserve"> </w:t>
+      </w:r>
+      <w:r>
+        <w:rPr>
+          <w:rFonts w:ascii="Times" w:hAnsi="Times" w:cs="Arial"/>
+          <w:b/>
+        </w:rPr>
+        <w:t>12</w:t>
       </w:r>
       <w:r>
         <w:rPr>
@@ -12896,7 +12921,21 @@
           <w:rFonts w:ascii="Times" w:hAnsi="Times" w:cs="Arial"/>
           <w:b/>
         </w:rPr>
-        <w:t>Supplementary Table 5, Supplementary Figure X</w:t>
+        <w:t>Supplementary Table 5, Supplementary Fig</w:t>
+      </w:r>
+      <w:r>
+        <w:rPr>
+          <w:rFonts w:ascii="Times" w:hAnsi="Times" w:cs="Arial"/>
+          <w:b/>
+        </w:rPr>
+        <w:t>.</w:t>
+      </w:r>
+      <w:r>
+        <w:rPr>
+          <w:rFonts w:ascii="Times" w:hAnsi="Times" w:cs="Arial"/>
+          <w:b/>
+        </w:rPr>
+        <w:t xml:space="preserve"> 13</w:t>
       </w:r>
       <w:r>
         <w:rPr>
@@ -13129,7 +13168,6 @@
         </w:rPr>
         <w:t>Figure 4</w:t>
       </w:r>
-      <w:commentRangeStart w:id="3"/>
       <w:r>
         <w:rPr>
           <w:rFonts w:ascii="Times" w:hAnsi="Times" w:cs="Arial"/>
@@ -13141,14 +13179,28 @@
           <w:rFonts w:ascii="Times" w:hAnsi="Times" w:cs="Arial"/>
           <w:b/>
         </w:rPr>
-        <w:t xml:space="preserve"> Supplementary Figure X</w:t>
-      </w:r>
-      <w:commentRangeEnd w:id="3"/>
-      <w:r>
-        <w:rPr>
-          <w:rStyle w:val="CommentReference"/>
-        </w:rPr>
-        <w:commentReference w:id="3"/>
+        <w:t xml:space="preserve"> Supplementary Fi</w:t>
+      </w:r>
+      <w:r>
+        <w:rPr>
+          <w:rFonts w:ascii="Times" w:hAnsi="Times" w:cs="Arial"/>
+          <w:b/>
+        </w:rPr>
+        <w:t>g.</w:t>
+      </w:r>
+      <w:r>
+        <w:rPr>
+          <w:rFonts w:ascii="Times" w:hAnsi="Times" w:cs="Arial"/>
+          <w:b/>
+        </w:rPr>
+        <w:t xml:space="preserve"> </w:t>
+      </w:r>
+      <w:r>
+        <w:rPr>
+          <w:rFonts w:ascii="Times" w:hAnsi="Times" w:cs="Arial"/>
+          <w:b/>
+        </w:rPr>
+        <w:t>14</w:t>
       </w:r>
       <w:r>
         <w:rPr>
@@ -13393,7 +13445,28 @@
           <w:rFonts w:ascii="Times" w:hAnsi="Times" w:cs="Arial"/>
           <w:b/>
         </w:rPr>
-        <w:t>Supplementary Figure X</w:t>
+        <w:t>Supplementary Fig</w:t>
+      </w:r>
+      <w:r>
+        <w:rPr>
+          <w:rFonts w:ascii="Times" w:hAnsi="Times" w:cs="Arial"/>
+          <w:b/>
+        </w:rPr>
+        <w:t>.</w:t>
+      </w:r>
+      <w:r>
+        <w:rPr>
+          <w:rFonts w:ascii="Times" w:hAnsi="Times" w:cs="Arial"/>
+          <w:b/>
+        </w:rPr>
+        <w:t xml:space="preserve"> </w:t>
+      </w:r>
+      <w:r>
+        <w:rPr>
+          <w:rFonts w:ascii="Times" w:hAnsi="Times" w:cs="Arial"/>
+          <w:b/>
+        </w:rPr>
+        <w:t>15</w:t>
       </w:r>
       <w:r>
         <w:rPr>
@@ -13855,19 +13928,50 @@
         <w:rPr>
           <w:rFonts w:ascii="Times" w:hAnsi="Times"/>
         </w:rPr>
-        <w:t xml:space="preserve">. We highlight the DAF spectra of </w:t>
+        <w:t>. We highlight the DAF spectra of</w:t>
       </w:r>
       <w:r>
         <w:rPr>
           <w:rFonts w:ascii="Times" w:hAnsi="Times"/>
         </w:rPr>
-        <w:t>two</w:t>
+        <w:t xml:space="preserve"> signature #1</w:t>
       </w:r>
       <w:r>
         <w:rPr>
           <w:rFonts w:ascii="Times" w:hAnsi="Times"/>
         </w:rPr>
-        <w:t xml:space="preserve"> mutational </w:t>
+        <w:t xml:space="preserve"> in </w:t>
+      </w:r>
+      <w:r>
+        <w:rPr>
+          <w:rFonts w:ascii="Times" w:hAnsi="Times"/>
+          <w:b/>
+        </w:rPr>
+        <w:t>Figure 5</w:t>
+      </w:r>
+      <w:r>
+        <w:rPr>
+          <w:rFonts w:ascii="Times" w:hAnsi="Times"/>
+        </w:rPr>
+        <w:t>. T</w:t>
+      </w:r>
+      <w:r>
+        <w:rPr>
+          <w:rFonts w:ascii="Times" w:hAnsi="Times"/>
+        </w:rPr>
+        <w:t xml:space="preserve">he DAF spectra for </w:t>
+      </w:r>
+      <w:r>
+        <w:rPr>
+          <w:rFonts w:ascii="Times" w:hAnsi="Times"/>
+        </w:rPr>
+        <w:t>more</w:t>
+      </w:r>
+      <w:r>
+        <w:rPr>
+          <w:rFonts w:ascii="Times" w:hAnsi="Times"/>
+        </w:rPr>
+        <w:t xml:space="preserve"> </w:t>
       </w:r>
       <w:r>
         <w:rPr>
@@ -13879,70 +13983,60 @@
         <w:rPr>
           <w:rFonts w:ascii="Times" w:hAnsi="Times"/>
         </w:rPr>
-        <w:t xml:space="preserve">in </w:t>
+        <w:t xml:space="preserve">in all continental groups are </w:t>
       </w:r>
       <w:r>
         <w:rPr>
           <w:rFonts w:ascii="Times" w:hAnsi="Times"/>
-          <w:b/>
-        </w:rPr>
-        <w:t>Figure 5</w:t>
+        </w:rPr>
+        <w:t>reported in the supplement</w:t>
       </w:r>
       <w:r>
         <w:rPr>
           <w:rFonts w:ascii="Times" w:hAnsi="Times"/>
         </w:rPr>
-        <w:t>. T</w:t>
+        <w:t xml:space="preserve"> </w:t>
       </w:r>
       <w:r>
         <w:rPr>
           <w:rFonts w:ascii="Times" w:hAnsi="Times"/>
         </w:rPr>
-        <w:t xml:space="preserve">he DAF spectra for all </w:t>
-      </w:r>
-      <w:r>
-        <w:rPr>
-          <w:rFonts w:ascii="Times" w:hAnsi="Times" w:cs="Arial"/>
-        </w:rPr>
-        <w:t xml:space="preserve">signatures </w:t>
+        <w:t>(</w:t>
       </w:r>
       <w:r>
         <w:rPr>
           <w:rFonts w:ascii="Times" w:hAnsi="Times"/>
-        </w:rPr>
-        <w:t xml:space="preserve">in all continental groups are </w:t>
+          <w:b/>
+        </w:rPr>
+        <w:t xml:space="preserve">Supplementary </w:t>
       </w:r>
       <w:r>
         <w:rPr>
           <w:rFonts w:ascii="Times" w:hAnsi="Times"/>
-        </w:rPr>
-        <w:t>reported in the supplement</w:t>
+          <w:b/>
+        </w:rPr>
+        <w:t xml:space="preserve">Fig. </w:t>
       </w:r>
       <w:r>
         <w:rPr>
           <w:rFonts w:ascii="Times" w:hAnsi="Times"/>
-        </w:rPr>
-        <w:t xml:space="preserve"> </w:t>
+          <w:b/>
+        </w:rPr>
+        <w:t>16</w:t>
       </w:r>
       <w:r>
         <w:rPr>
           <w:rFonts w:ascii="Times" w:hAnsi="Times"/>
-        </w:rPr>
-        <w:t>(</w:t>
+          <w:b/>
+        </w:rPr>
+        <w:t>-1</w:t>
       </w:r>
       <w:r>
         <w:rPr>
           <w:rFonts w:ascii="Times" w:hAnsi="Times"/>
           <w:b/>
         </w:rPr>
-        <w:t xml:space="preserve">Supplementary </w:t>
-      </w:r>
-      <w:r>
-        <w:rPr>
-          <w:rFonts w:ascii="Times" w:hAnsi="Times"/>
-          <w:b/>
-        </w:rPr>
-        <w:t>Fig. 9-13</w:t>
+        <w:t>9</w:t>
       </w:r>
       <w:r>
         <w:rPr>
@@ -19487,7 +19581,7 @@
         </w:rPr>
         <w:t xml:space="preserve">from the </w:t>
       </w:r>
-      <w:hyperlink r:id="rId11" w:history="1">
+      <w:hyperlink r:id="rId8" w:history="1">
         <w:proofErr w:type="spellStart"/>
         <w:r>
           <w:rPr>
@@ -21677,7 +21771,7 @@
                     <pic:cNvPicPr/>
                   </pic:nvPicPr>
                   <pic:blipFill>
-                    <a:blip r:embed="rId12"/>
+                    <a:blip r:embed="rId9"/>
                     <a:stretch>
                       <a:fillRect/>
                     </a:stretch>
@@ -21722,6 +21816,372 @@
             <wp:extent cx="5943600" cy="1960880"/>
             <wp:effectExtent l="0" t="0" r="0" b="0"/>
             <wp:docPr id="10" name="Picture 10"/>
+            <wp:cNvGraphicFramePr>
+              <a:graphicFrameLocks xmlns:a="http://schemas.openxmlformats.org/drawingml/2006/main" noChangeAspect="1"/>
+            </wp:cNvGraphicFramePr>
+            <a:graphic xmlns:a="http://schemas.openxmlformats.org/drawingml/2006/main">
+              <a:graphicData uri="http://schemas.openxmlformats.org/drawingml/2006/picture">
+                <pic:pic xmlns:pic="http://schemas.openxmlformats.org/drawingml/2006/picture">
+                  <pic:nvPicPr>
+                    <pic:cNvPr id="1" name=""/>
+                    <pic:cNvPicPr/>
+                  </pic:nvPicPr>
+                  <pic:blipFill>
+                    <a:blip r:embed="rId10"/>
+                    <a:stretch>
+                      <a:fillRect/>
+                    </a:stretch>
+                  </pic:blipFill>
+                  <pic:spPr>
+                    <a:xfrm>
+                      <a:off x="0" y="0"/>
+                      <a:ext cx="5943600" cy="1960880"/>
+                    </a:xfrm>
+                    <a:prstGeom prst="rect">
+                      <a:avLst/>
+                    </a:prstGeom>
+                  </pic:spPr>
+                </pic:pic>
+              </a:graphicData>
+            </a:graphic>
+          </wp:inline>
+        </w:drawing>
+      </w:r>
+    </w:p>
+    <w:p>
+      <w:pPr>
+        <w:widowControl w:val="0"/>
+        <w:autoSpaceDE w:val="0"/>
+        <w:autoSpaceDN w:val="0"/>
+        <w:adjustRightInd w:val="0"/>
+        <w:spacing w:after="0" w:line="360" w:lineRule="auto"/>
+        <w:ind w:left="640" w:hanging="640"/>
+        <w:rPr>
+          <w:rFonts w:ascii="Times" w:hAnsi="Times" w:cs="Arial"/>
+          <w:b/>
+        </w:rPr>
+      </w:pPr>
+    </w:p>
+    <w:p>
+      <w:pPr>
+        <w:widowControl w:val="0"/>
+        <w:autoSpaceDE w:val="0"/>
+        <w:autoSpaceDN w:val="0"/>
+        <w:adjustRightInd w:val="0"/>
+        <w:spacing w:after="0" w:line="360" w:lineRule="auto"/>
+        <w:ind w:left="640" w:hanging="640"/>
+        <w:rPr>
+          <w:rFonts w:ascii="Times" w:hAnsi="Times" w:cs="Arial"/>
+          <w:b/>
+        </w:rPr>
+      </w:pPr>
+    </w:p>
+    <w:p>
+      <w:pPr>
+        <w:widowControl w:val="0"/>
+        <w:autoSpaceDE w:val="0"/>
+        <w:autoSpaceDN w:val="0"/>
+        <w:adjustRightInd w:val="0"/>
+        <w:spacing w:after="0" w:line="360" w:lineRule="auto"/>
+        <w:ind w:left="640" w:hanging="640"/>
+        <w:rPr>
+          <w:rFonts w:ascii="Times" w:hAnsi="Times" w:cs="Arial"/>
+          <w:b/>
+        </w:rPr>
+      </w:pPr>
+    </w:p>
+    <w:p>
+      <w:pPr>
+        <w:widowControl w:val="0"/>
+        <w:autoSpaceDE w:val="0"/>
+        <w:autoSpaceDN w:val="0"/>
+        <w:adjustRightInd w:val="0"/>
+        <w:spacing w:after="0" w:line="360" w:lineRule="auto"/>
+        <w:rPr>
+          <w:rFonts w:ascii="Times" w:hAnsi="Times" w:cs="Arial"/>
+          <w:b/>
+        </w:rPr>
+      </w:pPr>
+    </w:p>
+    <w:p>
+      <w:pPr>
+        <w:widowControl w:val="0"/>
+        <w:autoSpaceDE w:val="0"/>
+        <w:autoSpaceDN w:val="0"/>
+        <w:adjustRightInd w:val="0"/>
+        <w:spacing w:after="0" w:line="360" w:lineRule="auto"/>
+        <w:ind w:left="640" w:hanging="640"/>
+        <w:outlineLvl w:val="0"/>
+        <w:rPr>
+          <w:rFonts w:ascii="Times" w:hAnsi="Times" w:cs="Arial"/>
+          <w:b/>
+        </w:rPr>
+      </w:pPr>
+      <w:r>
+        <w:rPr>
+          <w:rFonts w:ascii="Times" w:hAnsi="Times" w:cs="Arial"/>
+          <w:b/>
+        </w:rPr>
+        <w:t>Figure 2</w:t>
+      </w:r>
+    </w:p>
+    <w:p>
+      <w:pPr>
+        <w:widowControl w:val="0"/>
+        <w:autoSpaceDE w:val="0"/>
+        <w:autoSpaceDN w:val="0"/>
+        <w:adjustRightInd w:val="0"/>
+        <w:spacing w:after="0" w:line="360" w:lineRule="auto"/>
+        <w:ind w:left="640" w:hanging="640"/>
+        <w:rPr>
+          <w:rFonts w:ascii="Times" w:hAnsi="Times" w:cs="Arial"/>
+          <w:b/>
+        </w:rPr>
+      </w:pPr>
+      <w:r>
+        <w:rPr>
+          <w:rFonts w:ascii="Times" w:hAnsi="Times"/>
+          <w:noProof/>
+        </w:rPr>
+        <w:t xml:space="preserve"> </w:t>
+      </w:r>
+    </w:p>
+    <w:p>
+      <w:pPr>
+        <w:widowControl w:val="0"/>
+        <w:autoSpaceDE w:val="0"/>
+        <w:autoSpaceDN w:val="0"/>
+        <w:adjustRightInd w:val="0"/>
+        <w:spacing w:after="0" w:line="360" w:lineRule="auto"/>
+        <w:ind w:left="640" w:hanging="640"/>
+        <w:rPr>
+          <w:rFonts w:ascii="Times" w:hAnsi="Times" w:cs="Arial"/>
+          <w:b/>
+        </w:rPr>
+      </w:pPr>
+    </w:p>
+    <w:p>
+      <w:pPr>
+        <w:rPr>
+          <w:rFonts w:ascii="Times" w:hAnsi="Times" w:cs="Arial"/>
+          <w:b/>
+        </w:rPr>
+      </w:pPr>
+      <w:r>
+        <w:rPr>
+          <w:rFonts w:ascii="Times" w:hAnsi="Times" w:cs="Arial"/>
+          <w:b/>
+        </w:rPr>
+        <w:br w:type="page"/>
+      </w:r>
+      <w:r>
+        <w:rPr>
+          <w:rFonts w:ascii="Times" w:hAnsi="Times" w:cs="Arial"/>
+          <w:b/>
+          <w:noProof/>
+        </w:rPr>
+        <w:lastRenderedPageBreak/>
+        <w:drawing>
+          <wp:inline distT="0" distB="0" distL="0" distR="0" wp14:anchorId="7B27D55A" wp14:editId="5F0025D9">
+            <wp:extent cx="5943600" cy="2577465"/>
+            <wp:effectExtent l="0" t="0" r="0" b="635"/>
+            <wp:docPr id="7" name="Picture 7"/>
+            <wp:cNvGraphicFramePr>
+              <a:graphicFrameLocks xmlns:a="http://schemas.openxmlformats.org/drawingml/2006/main" noChangeAspect="1"/>
+            </wp:cNvGraphicFramePr>
+            <a:graphic xmlns:a="http://schemas.openxmlformats.org/drawingml/2006/main">
+              <a:graphicData uri="http://schemas.openxmlformats.org/drawingml/2006/picture">
+                <pic:pic xmlns:pic="http://schemas.openxmlformats.org/drawingml/2006/picture">
+                  <pic:nvPicPr>
+                    <pic:cNvPr id="1" name=""/>
+                    <pic:cNvPicPr/>
+                  </pic:nvPicPr>
+                  <pic:blipFill>
+                    <a:blip r:embed="rId11"/>
+                    <a:stretch>
+                      <a:fillRect/>
+                    </a:stretch>
+                  </pic:blipFill>
+                  <pic:spPr>
+                    <a:xfrm>
+                      <a:off x="0" y="0"/>
+                      <a:ext cx="5943600" cy="2577465"/>
+                    </a:xfrm>
+                    <a:prstGeom prst="rect">
+                      <a:avLst/>
+                    </a:prstGeom>
+                  </pic:spPr>
+                </pic:pic>
+              </a:graphicData>
+            </a:graphic>
+          </wp:inline>
+        </w:drawing>
+      </w:r>
+    </w:p>
+    <w:p>
+      <w:pPr>
+        <w:widowControl w:val="0"/>
+        <w:autoSpaceDE w:val="0"/>
+        <w:autoSpaceDN w:val="0"/>
+        <w:adjustRightInd w:val="0"/>
+        <w:spacing w:after="0" w:line="360" w:lineRule="auto"/>
+        <w:ind w:left="640" w:hanging="640"/>
+        <w:outlineLvl w:val="0"/>
+        <w:rPr>
+          <w:rFonts w:ascii="Times" w:hAnsi="Times" w:cs="Arial"/>
+          <w:b/>
+        </w:rPr>
+      </w:pPr>
+      <w:r>
+        <w:rPr>
+          <w:rFonts w:ascii="Times" w:hAnsi="Times" w:cs="Arial"/>
+          <w:b/>
+        </w:rPr>
+        <w:t>Figure 3</w:t>
+      </w:r>
+    </w:p>
+    <w:p>
+      <w:pPr>
+        <w:widowControl w:val="0"/>
+        <w:autoSpaceDE w:val="0"/>
+        <w:autoSpaceDN w:val="0"/>
+        <w:adjustRightInd w:val="0"/>
+        <w:spacing w:after="0" w:line="360" w:lineRule="auto"/>
+        <w:rPr>
+          <w:rFonts w:ascii="Times" w:hAnsi="Times" w:cs="Arial"/>
+          <w:b/>
+        </w:rPr>
+      </w:pPr>
+      <w:r>
+        <w:rPr>
+          <w:rFonts w:ascii="Times" w:hAnsi="Times"/>
+          <w:noProof/>
+        </w:rPr>
+        <w:t xml:space="preserve"> </w:t>
+      </w:r>
+      <w:r>
+        <w:rPr>
+          <w:rFonts w:ascii="Times" w:hAnsi="Times" w:cs="Arial"/>
+          <w:b/>
+          <w:noProof/>
+        </w:rPr>
+        <w:drawing>
+          <wp:inline distT="0" distB="0" distL="0" distR="0" wp14:anchorId="53DC9225" wp14:editId="63A0BD63">
+            <wp:extent cx="5935073" cy="2651760"/>
+            <wp:effectExtent l="0" t="0" r="0" b="2540"/>
+            <wp:docPr id="5" name="Picture 5"/>
+            <wp:cNvGraphicFramePr>
+              <a:graphicFrameLocks xmlns:a="http://schemas.openxmlformats.org/drawingml/2006/main" noChangeAspect="1"/>
+            </wp:cNvGraphicFramePr>
+            <a:graphic xmlns:a="http://schemas.openxmlformats.org/drawingml/2006/main">
+              <a:graphicData uri="http://schemas.openxmlformats.org/drawingml/2006/picture">
+                <pic:pic xmlns:pic="http://schemas.openxmlformats.org/drawingml/2006/picture">
+                  <pic:nvPicPr>
+                    <pic:cNvPr id="1" name=""/>
+                    <pic:cNvPicPr/>
+                  </pic:nvPicPr>
+                  <pic:blipFill>
+                    <a:blip r:embed="rId12"/>
+                    <a:stretch>
+                      <a:fillRect/>
+                    </a:stretch>
+                  </pic:blipFill>
+                  <pic:spPr>
+                    <a:xfrm>
+                      <a:off x="0" y="0"/>
+                      <a:ext cx="5935073" cy="2651760"/>
+                    </a:xfrm>
+                    <a:prstGeom prst="rect">
+                      <a:avLst/>
+                    </a:prstGeom>
+                  </pic:spPr>
+                </pic:pic>
+              </a:graphicData>
+            </a:graphic>
+          </wp:inline>
+        </w:drawing>
+      </w:r>
+    </w:p>
+    <w:p>
+      <w:pPr>
+        <w:widowControl w:val="0"/>
+        <w:autoSpaceDE w:val="0"/>
+        <w:autoSpaceDN w:val="0"/>
+        <w:adjustRightInd w:val="0"/>
+        <w:spacing w:after="0" w:line="360" w:lineRule="auto"/>
+        <w:rPr>
+          <w:rFonts w:ascii="Times" w:hAnsi="Times" w:cs="Arial"/>
+          <w:b/>
+        </w:rPr>
+      </w:pPr>
+    </w:p>
+    <w:p>
+      <w:pPr>
+        <w:rPr>
+          <w:rFonts w:ascii="Times" w:hAnsi="Times" w:cs="Arial"/>
+          <w:b/>
+        </w:rPr>
+      </w:pPr>
+      <w:r>
+        <w:rPr>
+          <w:rFonts w:ascii="Times" w:hAnsi="Times" w:cs="Arial"/>
+          <w:b/>
+        </w:rPr>
+        <w:br w:type="page"/>
+      </w:r>
+    </w:p>
+    <w:p>
+      <w:pPr>
+        <w:widowControl w:val="0"/>
+        <w:autoSpaceDE w:val="0"/>
+        <w:autoSpaceDN w:val="0"/>
+        <w:adjustRightInd w:val="0"/>
+        <w:spacing w:after="0" w:line="360" w:lineRule="auto"/>
+        <w:outlineLvl w:val="0"/>
+        <w:rPr>
+          <w:rFonts w:ascii="Times" w:hAnsi="Times" w:cs="Arial"/>
+          <w:b/>
+        </w:rPr>
+      </w:pPr>
+      <w:r>
+        <w:rPr>
+          <w:rFonts w:ascii="Times" w:hAnsi="Times" w:cs="Arial"/>
+          <w:b/>
+        </w:rPr>
+        <w:lastRenderedPageBreak/>
+        <w:t>Figure 4</w:t>
+      </w:r>
+    </w:p>
+    <w:p>
+      <w:pPr>
+        <w:widowControl w:val="0"/>
+        <w:autoSpaceDE w:val="0"/>
+        <w:autoSpaceDN w:val="0"/>
+        <w:adjustRightInd w:val="0"/>
+        <w:spacing w:after="0" w:line="360" w:lineRule="auto"/>
+        <w:ind w:left="640" w:hanging="640"/>
+        <w:rPr>
+          <w:rFonts w:ascii="Times" w:hAnsi="Times" w:cs="Arial"/>
+          <w:b/>
+        </w:rPr>
+      </w:pPr>
+      <w:r>
+        <w:rPr>
+          <w:rFonts w:ascii="Times" w:hAnsi="Times"/>
+          <w:noProof/>
+        </w:rPr>
+        <w:t xml:space="preserve"> </w:t>
+      </w:r>
+      <w:r>
+        <w:rPr>
+          <w:rFonts w:ascii="Times" w:hAnsi="Times"/>
+          <w:noProof/>
+        </w:rPr>
+        <w:drawing>
+          <wp:inline distT="0" distB="0" distL="0" distR="0" wp14:anchorId="7C5C3F9C" wp14:editId="7D98A812">
+            <wp:extent cx="5943600" cy="2744470"/>
+            <wp:effectExtent l="0" t="0" r="0" b="0"/>
+            <wp:docPr id="8" name="Picture 8"/>
             <wp:cNvGraphicFramePr>
               <a:graphicFrameLocks xmlns:a="http://schemas.openxmlformats.org/drawingml/2006/main" noChangeAspect="1"/>
             </wp:cNvGraphicFramePr>
@@ -21741,372 +22201,6 @@
                   <pic:spPr>
                     <a:xfrm>
                       <a:off x="0" y="0"/>
-                      <a:ext cx="5943600" cy="1960880"/>
-                    </a:xfrm>
-                    <a:prstGeom prst="rect">
-                      <a:avLst/>
-                    </a:prstGeom>
-                  </pic:spPr>
-                </pic:pic>
-              </a:graphicData>
-            </a:graphic>
-          </wp:inline>
-        </w:drawing>
-      </w:r>
-    </w:p>
-    <w:p>
-      <w:pPr>
-        <w:widowControl w:val="0"/>
-        <w:autoSpaceDE w:val="0"/>
-        <w:autoSpaceDN w:val="0"/>
-        <w:adjustRightInd w:val="0"/>
-        <w:spacing w:after="0" w:line="360" w:lineRule="auto"/>
-        <w:ind w:left="640" w:hanging="640"/>
-        <w:rPr>
-          <w:rFonts w:ascii="Times" w:hAnsi="Times" w:cs="Arial"/>
-          <w:b/>
-        </w:rPr>
-      </w:pPr>
-    </w:p>
-    <w:p>
-      <w:pPr>
-        <w:widowControl w:val="0"/>
-        <w:autoSpaceDE w:val="0"/>
-        <w:autoSpaceDN w:val="0"/>
-        <w:adjustRightInd w:val="0"/>
-        <w:spacing w:after="0" w:line="360" w:lineRule="auto"/>
-        <w:ind w:left="640" w:hanging="640"/>
-        <w:rPr>
-          <w:rFonts w:ascii="Times" w:hAnsi="Times" w:cs="Arial"/>
-          <w:b/>
-        </w:rPr>
-      </w:pPr>
-    </w:p>
-    <w:p>
-      <w:pPr>
-        <w:widowControl w:val="0"/>
-        <w:autoSpaceDE w:val="0"/>
-        <w:autoSpaceDN w:val="0"/>
-        <w:adjustRightInd w:val="0"/>
-        <w:spacing w:after="0" w:line="360" w:lineRule="auto"/>
-        <w:ind w:left="640" w:hanging="640"/>
-        <w:rPr>
-          <w:rFonts w:ascii="Times" w:hAnsi="Times" w:cs="Arial"/>
-          <w:b/>
-        </w:rPr>
-      </w:pPr>
-    </w:p>
-    <w:p>
-      <w:pPr>
-        <w:widowControl w:val="0"/>
-        <w:autoSpaceDE w:val="0"/>
-        <w:autoSpaceDN w:val="0"/>
-        <w:adjustRightInd w:val="0"/>
-        <w:spacing w:after="0" w:line="360" w:lineRule="auto"/>
-        <w:rPr>
-          <w:rFonts w:ascii="Times" w:hAnsi="Times" w:cs="Arial"/>
-          <w:b/>
-        </w:rPr>
-      </w:pPr>
-    </w:p>
-    <w:p>
-      <w:pPr>
-        <w:widowControl w:val="0"/>
-        <w:autoSpaceDE w:val="0"/>
-        <w:autoSpaceDN w:val="0"/>
-        <w:adjustRightInd w:val="0"/>
-        <w:spacing w:after="0" w:line="360" w:lineRule="auto"/>
-        <w:ind w:left="640" w:hanging="640"/>
-        <w:outlineLvl w:val="0"/>
-        <w:rPr>
-          <w:rFonts w:ascii="Times" w:hAnsi="Times" w:cs="Arial"/>
-          <w:b/>
-        </w:rPr>
-      </w:pPr>
-      <w:r>
-        <w:rPr>
-          <w:rFonts w:ascii="Times" w:hAnsi="Times" w:cs="Arial"/>
-          <w:b/>
-        </w:rPr>
-        <w:t>Figure 2</w:t>
-      </w:r>
-    </w:p>
-    <w:p>
-      <w:pPr>
-        <w:widowControl w:val="0"/>
-        <w:autoSpaceDE w:val="0"/>
-        <w:autoSpaceDN w:val="0"/>
-        <w:adjustRightInd w:val="0"/>
-        <w:spacing w:after="0" w:line="360" w:lineRule="auto"/>
-        <w:ind w:left="640" w:hanging="640"/>
-        <w:rPr>
-          <w:rFonts w:ascii="Times" w:hAnsi="Times" w:cs="Arial"/>
-          <w:b/>
-        </w:rPr>
-      </w:pPr>
-      <w:r>
-        <w:rPr>
-          <w:rFonts w:ascii="Times" w:hAnsi="Times"/>
-          <w:noProof/>
-        </w:rPr>
-        <w:t xml:space="preserve"> </w:t>
-      </w:r>
-    </w:p>
-    <w:p>
-      <w:pPr>
-        <w:widowControl w:val="0"/>
-        <w:autoSpaceDE w:val="0"/>
-        <w:autoSpaceDN w:val="0"/>
-        <w:adjustRightInd w:val="0"/>
-        <w:spacing w:after="0" w:line="360" w:lineRule="auto"/>
-        <w:ind w:left="640" w:hanging="640"/>
-        <w:rPr>
-          <w:rFonts w:ascii="Times" w:hAnsi="Times" w:cs="Arial"/>
-          <w:b/>
-        </w:rPr>
-      </w:pPr>
-    </w:p>
-    <w:p>
-      <w:pPr>
-        <w:rPr>
-          <w:rFonts w:ascii="Times" w:hAnsi="Times" w:cs="Arial"/>
-          <w:b/>
-        </w:rPr>
-      </w:pPr>
-      <w:r>
-        <w:rPr>
-          <w:rFonts w:ascii="Times" w:hAnsi="Times" w:cs="Arial"/>
-          <w:b/>
-        </w:rPr>
-        <w:br w:type="page"/>
-      </w:r>
-      <w:r>
-        <w:rPr>
-          <w:rFonts w:ascii="Times" w:hAnsi="Times" w:cs="Arial"/>
-          <w:b/>
-          <w:noProof/>
-        </w:rPr>
-        <w:lastRenderedPageBreak/>
-        <w:drawing>
-          <wp:inline distT="0" distB="0" distL="0" distR="0" wp14:anchorId="7B27D55A" wp14:editId="5F0025D9">
-            <wp:extent cx="5943600" cy="2577465"/>
-            <wp:effectExtent l="0" t="0" r="0" b="635"/>
-            <wp:docPr id="7" name="Picture 7"/>
-            <wp:cNvGraphicFramePr>
-              <a:graphicFrameLocks xmlns:a="http://schemas.openxmlformats.org/drawingml/2006/main" noChangeAspect="1"/>
-            </wp:cNvGraphicFramePr>
-            <a:graphic xmlns:a="http://schemas.openxmlformats.org/drawingml/2006/main">
-              <a:graphicData uri="http://schemas.openxmlformats.org/drawingml/2006/picture">
-                <pic:pic xmlns:pic="http://schemas.openxmlformats.org/drawingml/2006/picture">
-                  <pic:nvPicPr>
-                    <pic:cNvPr id="1" name=""/>
-                    <pic:cNvPicPr/>
-                  </pic:nvPicPr>
-                  <pic:blipFill>
-                    <a:blip r:embed="rId14"/>
-                    <a:stretch>
-                      <a:fillRect/>
-                    </a:stretch>
-                  </pic:blipFill>
-                  <pic:spPr>
-                    <a:xfrm>
-                      <a:off x="0" y="0"/>
-                      <a:ext cx="5943600" cy="2577465"/>
-                    </a:xfrm>
-                    <a:prstGeom prst="rect">
-                      <a:avLst/>
-                    </a:prstGeom>
-                  </pic:spPr>
-                </pic:pic>
-              </a:graphicData>
-            </a:graphic>
-          </wp:inline>
-        </w:drawing>
-      </w:r>
-    </w:p>
-    <w:p>
-      <w:pPr>
-        <w:widowControl w:val="0"/>
-        <w:autoSpaceDE w:val="0"/>
-        <w:autoSpaceDN w:val="0"/>
-        <w:adjustRightInd w:val="0"/>
-        <w:spacing w:after="0" w:line="360" w:lineRule="auto"/>
-        <w:ind w:left="640" w:hanging="640"/>
-        <w:outlineLvl w:val="0"/>
-        <w:rPr>
-          <w:rFonts w:ascii="Times" w:hAnsi="Times" w:cs="Arial"/>
-          <w:b/>
-        </w:rPr>
-      </w:pPr>
-      <w:r>
-        <w:rPr>
-          <w:rFonts w:ascii="Times" w:hAnsi="Times" w:cs="Arial"/>
-          <w:b/>
-        </w:rPr>
-        <w:t>Figure 3</w:t>
-      </w:r>
-    </w:p>
-    <w:p>
-      <w:pPr>
-        <w:widowControl w:val="0"/>
-        <w:autoSpaceDE w:val="0"/>
-        <w:autoSpaceDN w:val="0"/>
-        <w:adjustRightInd w:val="0"/>
-        <w:spacing w:after="0" w:line="360" w:lineRule="auto"/>
-        <w:rPr>
-          <w:rFonts w:ascii="Times" w:hAnsi="Times" w:cs="Arial"/>
-          <w:b/>
-        </w:rPr>
-      </w:pPr>
-      <w:r>
-        <w:rPr>
-          <w:rFonts w:ascii="Times" w:hAnsi="Times"/>
-          <w:noProof/>
-        </w:rPr>
-        <w:t xml:space="preserve"> </w:t>
-      </w:r>
-      <w:r>
-        <w:rPr>
-          <w:rFonts w:ascii="Times" w:hAnsi="Times" w:cs="Arial"/>
-          <w:b/>
-          <w:noProof/>
-        </w:rPr>
-        <w:drawing>
-          <wp:inline distT="0" distB="0" distL="0" distR="0" wp14:anchorId="53DC9225" wp14:editId="63A0BD63">
-            <wp:extent cx="5935073" cy="2651760"/>
-            <wp:effectExtent l="0" t="0" r="0" b="2540"/>
-            <wp:docPr id="5" name="Picture 5"/>
-            <wp:cNvGraphicFramePr>
-              <a:graphicFrameLocks xmlns:a="http://schemas.openxmlformats.org/drawingml/2006/main" noChangeAspect="1"/>
-            </wp:cNvGraphicFramePr>
-            <a:graphic xmlns:a="http://schemas.openxmlformats.org/drawingml/2006/main">
-              <a:graphicData uri="http://schemas.openxmlformats.org/drawingml/2006/picture">
-                <pic:pic xmlns:pic="http://schemas.openxmlformats.org/drawingml/2006/picture">
-                  <pic:nvPicPr>
-                    <pic:cNvPr id="1" name=""/>
-                    <pic:cNvPicPr/>
-                  </pic:nvPicPr>
-                  <pic:blipFill>
-                    <a:blip r:embed="rId15"/>
-                    <a:stretch>
-                      <a:fillRect/>
-                    </a:stretch>
-                  </pic:blipFill>
-                  <pic:spPr>
-                    <a:xfrm>
-                      <a:off x="0" y="0"/>
-                      <a:ext cx="5935073" cy="2651760"/>
-                    </a:xfrm>
-                    <a:prstGeom prst="rect">
-                      <a:avLst/>
-                    </a:prstGeom>
-                  </pic:spPr>
-                </pic:pic>
-              </a:graphicData>
-            </a:graphic>
-          </wp:inline>
-        </w:drawing>
-      </w:r>
-    </w:p>
-    <w:p>
-      <w:pPr>
-        <w:widowControl w:val="0"/>
-        <w:autoSpaceDE w:val="0"/>
-        <w:autoSpaceDN w:val="0"/>
-        <w:adjustRightInd w:val="0"/>
-        <w:spacing w:after="0" w:line="360" w:lineRule="auto"/>
-        <w:rPr>
-          <w:rFonts w:ascii="Times" w:hAnsi="Times" w:cs="Arial"/>
-          <w:b/>
-        </w:rPr>
-      </w:pPr>
-    </w:p>
-    <w:p>
-      <w:pPr>
-        <w:rPr>
-          <w:rFonts w:ascii="Times" w:hAnsi="Times" w:cs="Arial"/>
-          <w:b/>
-        </w:rPr>
-      </w:pPr>
-      <w:r>
-        <w:rPr>
-          <w:rFonts w:ascii="Times" w:hAnsi="Times" w:cs="Arial"/>
-          <w:b/>
-        </w:rPr>
-        <w:br w:type="page"/>
-      </w:r>
-    </w:p>
-    <w:p>
-      <w:pPr>
-        <w:widowControl w:val="0"/>
-        <w:autoSpaceDE w:val="0"/>
-        <w:autoSpaceDN w:val="0"/>
-        <w:adjustRightInd w:val="0"/>
-        <w:spacing w:after="0" w:line="360" w:lineRule="auto"/>
-        <w:outlineLvl w:val="0"/>
-        <w:rPr>
-          <w:rFonts w:ascii="Times" w:hAnsi="Times" w:cs="Arial"/>
-          <w:b/>
-        </w:rPr>
-      </w:pPr>
-      <w:r>
-        <w:rPr>
-          <w:rFonts w:ascii="Times" w:hAnsi="Times" w:cs="Arial"/>
-          <w:b/>
-        </w:rPr>
-        <w:lastRenderedPageBreak/>
-        <w:t>Figure 4</w:t>
-      </w:r>
-    </w:p>
-    <w:p>
-      <w:pPr>
-        <w:widowControl w:val="0"/>
-        <w:autoSpaceDE w:val="0"/>
-        <w:autoSpaceDN w:val="0"/>
-        <w:adjustRightInd w:val="0"/>
-        <w:spacing w:after="0" w:line="360" w:lineRule="auto"/>
-        <w:ind w:left="640" w:hanging="640"/>
-        <w:rPr>
-          <w:rFonts w:ascii="Times" w:hAnsi="Times" w:cs="Arial"/>
-          <w:b/>
-        </w:rPr>
-      </w:pPr>
-      <w:r>
-        <w:rPr>
-          <w:rFonts w:ascii="Times" w:hAnsi="Times"/>
-          <w:noProof/>
-        </w:rPr>
-        <w:t xml:space="preserve"> </w:t>
-      </w:r>
-      <w:r>
-        <w:rPr>
-          <w:rFonts w:ascii="Times" w:hAnsi="Times"/>
-          <w:noProof/>
-        </w:rPr>
-        <w:drawing>
-          <wp:inline distT="0" distB="0" distL="0" distR="0" wp14:anchorId="7C5C3F9C" wp14:editId="7D98A812">
-            <wp:extent cx="5943600" cy="2744470"/>
-            <wp:effectExtent l="0" t="0" r="0" b="0"/>
-            <wp:docPr id="8" name="Picture 8"/>
-            <wp:cNvGraphicFramePr>
-              <a:graphicFrameLocks xmlns:a="http://schemas.openxmlformats.org/drawingml/2006/main" noChangeAspect="1"/>
-            </wp:cNvGraphicFramePr>
-            <a:graphic xmlns:a="http://schemas.openxmlformats.org/drawingml/2006/main">
-              <a:graphicData uri="http://schemas.openxmlformats.org/drawingml/2006/picture">
-                <pic:pic xmlns:pic="http://schemas.openxmlformats.org/drawingml/2006/picture">
-                  <pic:nvPicPr>
-                    <pic:cNvPr id="1" name=""/>
-                    <pic:cNvPicPr/>
-                  </pic:nvPicPr>
-                  <pic:blipFill>
-                    <a:blip r:embed="rId16"/>
-                    <a:stretch>
-                      <a:fillRect/>
-                    </a:stretch>
-                  </pic:blipFill>
-                  <pic:spPr>
-                    <a:xfrm>
-                      <a:off x="0" y="0"/>
                       <a:ext cx="5943600" cy="2744470"/>
                     </a:xfrm>
                     <a:prstGeom prst="rect">
@@ -22193,7 +22287,7 @@
                     <pic:cNvPicPr/>
                   </pic:nvPicPr>
                   <pic:blipFill rotWithShape="1">
-                    <a:blip r:embed="rId17"/>
+                    <a:blip r:embed="rId14"/>
                     <a:srcRect r="50207"/>
                     <a:stretch/>
                   </pic:blipFill>
@@ -30873,75 +30967,6 @@
     </w:sectPr>
   </w:body>
 </w:document>
-</file>
-
-<file path=word/comments.xml><?xml version="1.0" encoding="utf-8"?>
-<w:comments xmlns:wpc="http://schemas.microsoft.com/office/word/2010/wordprocessingCanvas" xmlns:cx="http://schemas.microsoft.com/office/drawing/2014/chartex" xmlns:cx1="http://schemas.microsoft.com/office/drawing/2015/9/8/chartex" xmlns:cx2="http://schemas.microsoft.com/office/drawing/2015/10/21/chartex" xmlns:cx3="http://schemas.microsoft.com/office/drawing/2016/5/9/chartex" xmlns:cx4="http://schemas.microsoft.com/office/drawing/2016/5/10/chartex" xmlns:cx5="http://schemas.microsoft.com/office/drawing/2016/5/11/chartex" xmlns:cx6="http://schemas.microsoft.com/office/drawing/2016/5/12/chartex" xmlns:cx7="http://schemas.microsoft.com/office/drawing/2016/5/13/chartex" xmlns:cx8="http://schemas.microsoft.com/office/drawing/2016/5/14/chartex" xmlns:mc="http://schemas.openxmlformats.org/markup-compatibility/2006" xmlns:aink="http://schemas.microsoft.com/office/drawing/2016/ink" xmlns:am3d="http://schemas.microsoft.com/office/drawing/2017/model3d" xmlns:o="urn:schemas-microsoft-com:office:office" xmlns:r="http://schemas.openxmlformats.org/officeDocument/2006/relationships" xmlns:m="http://schemas.openxmlformats.org/officeDocument/2006/math" xmlns:v="urn:schemas-microsoft-com:vml" xmlns:wp14="http://schemas.microsoft.com/office/word/2010/wordprocessingDrawing" xmlns:wp="http://schemas.openxmlformats.org/drawingml/2006/wordprocessingDrawing" xmlns:w10="urn:schemas-microsoft-com:office:word" xmlns:w="http://schemas.openxmlformats.org/wordprocessingml/2006/main" xmlns:w14="http://schemas.microsoft.com/office/word/2010/wordml" xmlns:w15="http://schemas.microsoft.com/office/word/2012/wordml" xmlns:w16cid="http://schemas.microsoft.com/office/word/2016/wordml/cid" xmlns:w16se="http://schemas.microsoft.com/office/word/2015/wordml/symex" xmlns:wpg="http://schemas.microsoft.com/office/word/2010/wordprocessingGroup" xmlns:wpi="http://schemas.microsoft.com/office/word/2010/wordprocessingInk" xmlns:wne="http://schemas.microsoft.com/office/word/2006/wordml" xmlns:wps="http://schemas.microsoft.com/office/word/2010/wordprocessingShape" mc:Ignorable="w14 w15 w16se w16cid wp14">
-  <w:comment w:id="1" w:author="Rocky Caelie Aikens" w:date="2018-12-19T14:46:00Z" w:initials="RCA">
-    <w:p>
-      <w:pPr>
-        <w:pStyle w:val="CommentText"/>
-      </w:pPr>
-      <w:r>
-        <w:rPr>
-          <w:rStyle w:val="CommentReference"/>
-        </w:rPr>
-        <w:annotationRef/>
-      </w:r>
-      <w:r>
-        <w:t>Should we even include this as a signature?</w:t>
-      </w:r>
-    </w:p>
-  </w:comment>
-  <w:comment w:id="2" w:author="Rocky Caelie Aikens" w:date="2018-12-21T15:03:00Z" w:initials="RCA">
-    <w:p>
-      <w:pPr>
-        <w:pStyle w:val="CommentText"/>
-      </w:pPr>
-      <w:r>
-        <w:rPr>
-          <w:rStyle w:val="CommentReference"/>
-        </w:rPr>
-        <w:annotationRef/>
-      </w:r>
-      <w:r>
-        <w:t>Check that this is true of the new signature 2 variants</w:t>
-      </w:r>
-    </w:p>
-  </w:comment>
-  <w:comment w:id="3" w:author="Rocky Caelie Aikens" w:date="2018-12-20T14:49:00Z" w:initials="RCA">
-    <w:p>
-      <w:pPr>
-        <w:pStyle w:val="CommentText"/>
-      </w:pPr>
-      <w:r>
-        <w:rPr>
-          <w:rStyle w:val="CommentReference"/>
-        </w:rPr>
-        <w:annotationRef/>
-      </w:r>
-      <w:r>
-        <w:t>Show TTAAAA-&gt;T heterogeneity in SGDP</w:t>
-      </w:r>
-    </w:p>
-  </w:comment>
-</w:comments>
-</file>
-
-<file path=word/commentsExtended.xml><?xml version="1.0" encoding="utf-8"?>
-<w15:commentsEx xmlns:wpc="http://schemas.microsoft.com/office/word/2010/wordprocessingCanvas" xmlns:cx="http://schemas.microsoft.com/office/drawing/2014/chartex" xmlns:cx1="http://schemas.microsoft.com/office/drawing/2015/9/8/chartex" xmlns:cx2="http://schemas.microsoft.com/office/drawing/2015/10/21/chartex" xmlns:cx3="http://schemas.microsoft.com/office/drawing/2016/5/9/chartex" xmlns:cx4="http://schemas.microsoft.com/office/drawing/2016/5/10/chartex" xmlns:cx5="http://schemas.microsoft.com/office/drawing/2016/5/11/chartex" xmlns:cx6="http://schemas.microsoft.com/office/drawing/2016/5/12/chartex" xmlns:cx7="http://schemas.microsoft.com/office/drawing/2016/5/13/chartex" xmlns:cx8="http://schemas.microsoft.com/office/drawing/2016/5/14/chartex" xmlns:mc="http://schemas.openxmlformats.org/markup-compatibility/2006" xmlns:aink="http://schemas.microsoft.com/office/drawing/2016/ink" xmlns:am3d="http://schemas.microsoft.com/office/drawing/2017/model3d" xmlns:o="urn:schemas-microsoft-com:office:office" xmlns:r="http://schemas.openxmlformats.org/officeDocument/2006/relationships" xmlns:m="http://schemas.openxmlformats.org/officeDocument/2006/math" xmlns:v="urn:schemas-microsoft-com:vml" xmlns:wp14="http://schemas.microsoft.com/office/word/2010/wordprocessingDrawing" xmlns:wp="http://schemas.openxmlformats.org/drawingml/2006/wordprocessingDrawing" xmlns:w10="urn:schemas-microsoft-com:office:word" xmlns:w="http://schemas.openxmlformats.org/wordprocessingml/2006/main" xmlns:w14="http://schemas.microsoft.com/office/word/2010/wordml" xmlns:w15="http://schemas.microsoft.com/office/word/2012/wordml" xmlns:w16cid="http://schemas.microsoft.com/office/word/2016/wordml/cid" xmlns:w16se="http://schemas.microsoft.com/office/word/2015/wordml/symex" xmlns:wpg="http://schemas.microsoft.com/office/word/2010/wordprocessingGroup" xmlns:wpi="http://schemas.microsoft.com/office/word/2010/wordprocessingInk" xmlns:wne="http://schemas.microsoft.com/office/word/2006/wordml" xmlns:wps="http://schemas.microsoft.com/office/word/2010/wordprocessingShape" mc:Ignorable="w14 w15 w16se w16cid wp14">
-  <w15:commentEx w15:paraId="13FFCFE5" w15:done="0"/>
-  <w15:commentEx w15:paraId="5925FFDD" w15:done="0"/>
-  <w15:commentEx w15:paraId="003B4825" w15:done="0"/>
-</w15:commentsEx>
-</file>
-
-<file path=word/commentsIds.xml><?xml version="1.0" encoding="utf-8"?>
-<w16cid:commentsIds xmlns:wpc="http://schemas.microsoft.com/office/word/2010/wordprocessingCanvas" xmlns:cx="http://schemas.microsoft.com/office/drawing/2014/chartex" xmlns:cx1="http://schemas.microsoft.com/office/drawing/2015/9/8/chartex" xmlns:cx2="http://schemas.microsoft.com/office/drawing/2015/10/21/chartex" xmlns:cx3="http://schemas.microsoft.com/office/drawing/2016/5/9/chartex" xmlns:cx4="http://schemas.microsoft.com/office/drawing/2016/5/10/chartex" xmlns:cx5="http://schemas.microsoft.com/office/drawing/2016/5/11/chartex" xmlns:cx6="http://schemas.microsoft.com/office/drawing/2016/5/12/chartex" xmlns:cx7="http://schemas.microsoft.com/office/drawing/2016/5/13/chartex" xmlns:cx8="http://schemas.microsoft.com/office/drawing/2016/5/14/chartex" xmlns:mc="http://schemas.openxmlformats.org/markup-compatibility/2006" xmlns:aink="http://schemas.microsoft.com/office/drawing/2016/ink" xmlns:am3d="http://schemas.microsoft.com/office/drawing/2017/model3d" xmlns:o="urn:schemas-microsoft-com:office:office" xmlns:r="http://schemas.openxmlformats.org/officeDocument/2006/relationships" xmlns:m="http://schemas.openxmlformats.org/officeDocument/2006/math" xmlns:v="urn:schemas-microsoft-com:vml" xmlns:wp14="http://schemas.microsoft.com/office/word/2010/wordprocessingDrawing" xmlns:wp="http://schemas.openxmlformats.org/drawingml/2006/wordprocessingDrawing" xmlns:w10="urn:schemas-microsoft-com:office:word" xmlns:w="http://schemas.openxmlformats.org/wordprocessingml/2006/main" xmlns:w14="http://schemas.microsoft.com/office/word/2010/wordml" xmlns:w15="http://schemas.microsoft.com/office/word/2012/wordml" xmlns:w16cid="http://schemas.microsoft.com/office/word/2016/wordml/cid" xmlns:w16se="http://schemas.microsoft.com/office/word/2015/wordml/symex" xmlns:wpg="http://schemas.microsoft.com/office/word/2010/wordprocessingGroup" xmlns:wpi="http://schemas.microsoft.com/office/word/2010/wordprocessingInk" xmlns:wne="http://schemas.microsoft.com/office/word/2006/wordml" xmlns:wps="http://schemas.microsoft.com/office/word/2010/wordprocessingShape" mc:Ignorable="w14 w15 w16se w16cid wp14">
-  <w16cid:commentId w16cid:paraId="13FFCFE5" w16cid:durableId="1FC4D845"/>
-  <w16cid:commentId w16cid:paraId="5925FFDD" w16cid:durableId="1FC77F32"/>
-  <w16cid:commentId w16cid:paraId="003B4825" w16cid:durableId="1FC62A97"/>
-</w16cid:commentsIds>
 </file>
 
 <file path=word/endnotes.xml><?xml version="1.0" encoding="utf-8"?>
@@ -31775,14 +31800,6 @@
     <w:abstractNumId w:val="5"/>
   </w:num>
 </w:numbering>
-</file>
-
-<file path=word/people.xml><?xml version="1.0" encoding="utf-8"?>
-<w15:people xmlns:wpc="http://schemas.microsoft.com/office/word/2010/wordprocessingCanvas" xmlns:cx="http://schemas.microsoft.com/office/drawing/2014/chartex" xmlns:cx1="http://schemas.microsoft.com/office/drawing/2015/9/8/chartex" xmlns:cx2="http://schemas.microsoft.com/office/drawing/2015/10/21/chartex" xmlns:cx3="http://schemas.microsoft.com/office/drawing/2016/5/9/chartex" xmlns:cx4="http://schemas.microsoft.com/office/drawing/2016/5/10/chartex" xmlns:cx5="http://schemas.microsoft.com/office/drawing/2016/5/11/chartex" xmlns:cx6="http://schemas.microsoft.com/office/drawing/2016/5/12/chartex" xmlns:cx7="http://schemas.microsoft.com/office/drawing/2016/5/13/chartex" xmlns:cx8="http://schemas.microsoft.com/office/drawing/2016/5/14/chartex" xmlns:mc="http://schemas.openxmlformats.org/markup-compatibility/2006" xmlns:aink="http://schemas.microsoft.com/office/drawing/2016/ink" xmlns:am3d="http://schemas.microsoft.com/office/drawing/2017/model3d" xmlns:o="urn:schemas-microsoft-com:office:office" xmlns:r="http://schemas.openxmlformats.org/officeDocument/2006/relationships" xmlns:m="http://schemas.openxmlformats.org/officeDocument/2006/math" xmlns:v="urn:schemas-microsoft-com:vml" xmlns:wp14="http://schemas.microsoft.com/office/word/2010/wordprocessingDrawing" xmlns:wp="http://schemas.openxmlformats.org/drawingml/2006/wordprocessingDrawing" xmlns:w10="urn:schemas-microsoft-com:office:word" xmlns:w="http://schemas.openxmlformats.org/wordprocessingml/2006/main" xmlns:w14="http://schemas.microsoft.com/office/word/2010/wordml" xmlns:w15="http://schemas.microsoft.com/office/word/2012/wordml" xmlns:w16cid="http://schemas.microsoft.com/office/word/2016/wordml/cid" xmlns:w16se="http://schemas.microsoft.com/office/word/2015/wordml/symex" xmlns:wpg="http://schemas.microsoft.com/office/word/2010/wordprocessingGroup" xmlns:wpi="http://schemas.microsoft.com/office/word/2010/wordprocessingInk" xmlns:wne="http://schemas.microsoft.com/office/word/2006/wordml" xmlns:wps="http://schemas.microsoft.com/office/word/2010/wordprocessingShape" mc:Ignorable="w14 w15 w16se w16cid wp14">
-  <w15:person w15:author="Rocky Caelie Aikens">
-    <w15:presenceInfo w15:providerId="AD" w15:userId="S::raikens@stanford.edu::8f159bbe-fdf8-49dd-a43d-77476fddf6ec"/>
-  </w15:person>
-</w15:people>
 </file>
 
 <file path=word/styles.xml><?xml version="1.0" encoding="utf-8"?>
@@ -32925,7 +32942,7 @@
 </file>
 
 <file path=customXml/itemProps1.xml><?xml version="1.0" encoding="utf-8"?>
-<ds:datastoreItem xmlns:ds="http://schemas.openxmlformats.org/officeDocument/2006/customXml" ds:itemID="{BDA0274B-10E3-184F-98DF-F81B0A3BAF5A}">
+<ds:datastoreItem xmlns:ds="http://schemas.openxmlformats.org/officeDocument/2006/customXml" ds:itemID="{47603636-39B3-994C-8640-A7E60F1235F2}">
   <ds:schemaRefs>
     <ds:schemaRef ds:uri="http://schemas.openxmlformats.org/officeDocument/2006/bibliography"/>
   </ds:schemaRefs>

</xml_diff>